<commit_message>
Add PDM to Documentation
</commit_message>
<xml_diff>
--- a/Project Documentation/Dokumentasi SIPEGU.docx
+++ b/Project Documentation/Dokumentasi SIPEGU.docx
@@ -3007,6 +3007,78 @@
         </w:rPr>
         <w:t>Phisical Data Model</w:t>
       </w:r>
+    </w:p>
+    <w:p>
+      <w:pPr>
+        <w:pStyle w:val="ListParagraph"/>
+        <w:ind w:left="1440"/>
+        <w:rPr>
+          <w:rFonts w:ascii="Times New Roman" w:hAnsi="Times New Roman" w:cs="Times New Roman"/>
+          <w:sz w:val="24"/>
+        </w:rPr>
+      </w:pPr>
+      <w:r>
+        <w:rPr>
+          <w:rFonts w:ascii="Times New Roman" w:hAnsi="Times New Roman" w:cs="Times New Roman"/>
+          <w:noProof/>
+          <w:sz w:val="24"/>
+        </w:rPr>
+        <w:lastRenderedPageBreak/>
+        <w:drawing>
+          <wp:inline distT="0" distB="0" distL="0" distR="0" wp14:anchorId="71B3EFE1" wp14:editId="33C0B0A3">
+            <wp:extent cx="4731399" cy="3337560"/>
+            <wp:effectExtent l="0" t="0" r="0" b="0"/>
+            <wp:docPr id="4" name="Picture 4"/>
+            <wp:cNvGraphicFramePr>
+              <a:graphicFrameLocks xmlns:a="http://schemas.openxmlformats.org/drawingml/2006/main" noChangeAspect="1"/>
+            </wp:cNvGraphicFramePr>
+            <a:graphic xmlns:a="http://schemas.openxmlformats.org/drawingml/2006/main">
+              <a:graphicData uri="http://schemas.openxmlformats.org/drawingml/2006/picture">
+                <pic:pic xmlns:pic="http://schemas.openxmlformats.org/drawingml/2006/picture">
+                  <pic:nvPicPr>
+                    <pic:cNvPr id="4" name="Picture 4"/>
+                    <pic:cNvPicPr/>
+                  </pic:nvPicPr>
+                  <pic:blipFill>
+                    <a:blip r:embed="rId8">
+                      <a:extLst>
+                        <a:ext uri="{28A0092B-C50C-407E-A947-70E740481C1C}">
+                          <a14:useLocalDpi xmlns:a14="http://schemas.microsoft.com/office/drawing/2010/main" val="0"/>
+                        </a:ext>
+                      </a:extLst>
+                    </a:blip>
+                    <a:stretch>
+                      <a:fillRect/>
+                    </a:stretch>
+                  </pic:blipFill>
+                  <pic:spPr>
+                    <a:xfrm>
+                      <a:off x="0" y="0"/>
+                      <a:ext cx="4733500" cy="3339042"/>
+                    </a:xfrm>
+                    <a:prstGeom prst="rect">
+                      <a:avLst/>
+                    </a:prstGeom>
+                  </pic:spPr>
+                </pic:pic>
+              </a:graphicData>
+            </a:graphic>
+          </wp:inline>
+        </w:drawing>
+      </w:r>
+    </w:p>
+    <w:p>
+      <w:pPr>
+        <w:pStyle w:val="ListParagraph"/>
+        <w:numPr>
+          <w:ilvl w:val="1"/>
+          <w:numId w:val="9"/>
+        </w:numPr>
+        <w:rPr>
+          <w:rFonts w:ascii="Times New Roman" w:hAnsi="Times New Roman" w:cs="Times New Roman"/>
+          <w:sz w:val="24"/>
+        </w:rPr>
+      </w:pPr>
     </w:p>
     <w:sectPr>
       <w:pgSz w:w="11906" w:h="16838"/>

</xml_diff>